<commit_message>
Redundante stellen ersetzt 📝
</commit_message>
<xml_diff>
--- a/dokumente/Dokumentation.docx
+++ b/dokumente/Dokumentation.docx
@@ -3149,15 +3149,7 @@
           <w:sz w:val="24"/>
           <w:szCs w:val="24"/>
         </w:rPr>
-        <w:t>, die doppelt so groß ist wie der Raum</w:t>
-      </w:r>
-      <w:r>
-        <w:rPr>
-          <w:rFonts w:ascii="Arial" w:hAnsi="Arial" w:cs="Arial"/>
-          <w:sz w:val="24"/>
-          <w:szCs w:val="24"/>
-        </w:rPr>
-        <w:t xml:space="preserve"> und eine</w:t>
+        <w:t>, die doppelt so groß ist wie der Raum und eine</w:t>
       </w:r>
       <w:r>
         <w:rPr>
@@ -3300,7 +3292,128 @@
           <w:sz w:val="24"/>
           <w:szCs w:val="24"/>
         </w:rPr>
-        <w:t>überlegen und ausprobieren, fand Nico eine Lösung.</w:t>
+        <w:t xml:space="preserve">überlegen und ausprobieren, fand Nico </w:t>
+      </w:r>
+      <w:r>
+        <w:rPr>
+          <w:rFonts w:ascii="Arial" w:hAnsi="Arial" w:cs="Arial"/>
+          <w:sz w:val="24"/>
+          <w:szCs w:val="24"/>
+        </w:rPr>
+        <w:t>die in 3.2 geschilderte Lösung.</w:t>
+      </w:r>
+    </w:p>
+    <w:p>
+      <w:pPr>
+        <w:rPr>
+          <w:rFonts w:ascii="Arial" w:hAnsi="Arial" w:cs="Arial"/>
+          <w:sz w:val="24"/>
+          <w:szCs w:val="24"/>
+        </w:rPr>
+      </w:pPr>
+      <w:r>
+        <w:rPr>
+          <w:rFonts w:ascii="Arial" w:hAnsi="Arial" w:cs="Arial"/>
+          <w:sz w:val="24"/>
+          <w:szCs w:val="24"/>
+        </w:rPr>
+        <w:t xml:space="preserve">Weiter trat ein Problem mit dem NPC auf. Da eine zufällige Richtungsauswahl ebenfalls in einer nicht begehbaren Richtung resultieren </w:t>
+      </w:r>
+      <w:r>
+        <w:rPr>
+          <w:rFonts w:ascii="Arial" w:hAnsi="Arial" w:cs="Arial"/>
+          <w:sz w:val="24"/>
+          <w:szCs w:val="24"/>
+        </w:rPr>
+        <w:t>konnte</w:t>
+      </w:r>
+      <w:r>
+        <w:rPr>
+          <w:rFonts w:ascii="Arial" w:hAnsi="Arial" w:cs="Arial"/>
+          <w:sz w:val="24"/>
+          <w:szCs w:val="24"/>
+        </w:rPr>
+        <w:t xml:space="preserve">, zeigte der NPC gelegentlich keine Reaktion. Bevor Nico nach einer Lösung suchte, besprach er die Situation mit Joschua und sie überlegten, ob eine Lösung tatsächlich nötig </w:t>
+      </w:r>
+      <w:r>
+        <w:rPr>
+          <w:rFonts w:ascii="Arial" w:hAnsi="Arial" w:cs="Arial"/>
+          <w:sz w:val="24"/>
+          <w:szCs w:val="24"/>
+        </w:rPr>
+        <w:t>sei</w:t>
+      </w:r>
+      <w:r>
+        <w:rPr>
+          <w:rFonts w:ascii="Arial" w:hAnsi="Arial" w:cs="Arial"/>
+          <w:sz w:val="24"/>
+          <w:szCs w:val="24"/>
+        </w:rPr>
+        <w:t xml:space="preserve">. </w:t>
+      </w:r>
+      <w:r>
+        <w:rPr>
+          <w:rFonts w:ascii="Arial" w:hAnsi="Arial" w:cs="Arial"/>
+          <w:sz w:val="24"/>
+          <w:szCs w:val="24"/>
+        </w:rPr>
+        <w:t xml:space="preserve">Nico und Joschua entschieden sich diesen Spielfehler </w:t>
+      </w:r>
+      <w:r>
+        <w:rPr>
+          <w:rFonts w:ascii="Arial" w:hAnsi="Arial" w:cs="Arial"/>
+          <w:sz w:val="24"/>
+          <w:szCs w:val="24"/>
+        </w:rPr>
+        <w:t xml:space="preserve">zu beheben, </w:t>
+      </w:r>
+      <w:r>
+        <w:rPr>
+          <w:rFonts w:ascii="Arial" w:hAnsi="Arial" w:cs="Arial"/>
+          <w:sz w:val="24"/>
+          <w:szCs w:val="24"/>
+        </w:rPr>
+        <w:t xml:space="preserve">also </w:t>
+      </w:r>
+      <w:r>
+        <w:rPr>
+          <w:rFonts w:ascii="Arial" w:hAnsi="Arial" w:cs="Arial"/>
+          <w:sz w:val="24"/>
+          <w:szCs w:val="24"/>
+        </w:rPr>
+        <w:t>verschachtelte</w:t>
+      </w:r>
+      <w:r>
+        <w:rPr>
+          <w:rFonts w:ascii="Arial" w:hAnsi="Arial" w:cs="Arial"/>
+          <w:sz w:val="24"/>
+          <w:szCs w:val="24"/>
+        </w:rPr>
+        <w:t xml:space="preserve"> Nico den Code zur Richtungsauswahl in eine Kopfgesteuerte Schleife, die </w:t>
+      </w:r>
+      <w:r>
+        <w:rPr>
+          <w:rFonts w:ascii="Arial" w:hAnsi="Arial" w:cs="Arial"/>
+          <w:sz w:val="24"/>
+          <w:szCs w:val="24"/>
+        </w:rPr>
+        <w:t xml:space="preserve">erst dann </w:t>
+      </w:r>
+      <w:r>
+        <w:rPr>
+          <w:rFonts w:ascii="Arial" w:hAnsi="Arial" w:cs="Arial"/>
+          <w:sz w:val="24"/>
+          <w:szCs w:val="24"/>
+        </w:rPr>
+        <w:t>endet</w:t>
+      </w:r>
+      <w:r>
+        <w:rPr>
+          <w:rFonts w:ascii="Arial" w:hAnsi="Arial" w:cs="Arial"/>
+          <w:sz w:val="24"/>
+          <w:szCs w:val="24"/>
+        </w:rPr>
+        <w:t>,</w:t>
       </w:r>
       <w:r>
         <w:rPr>
@@ -3313,723 +3426,453 @@
       <w:r>
         <w:rPr>
           <w:rFonts w:ascii="Arial" w:hAnsi="Arial" w:cs="Arial"/>
-          <w:i/>
+          <w:sz w:val="24"/>
+          <w:szCs w:val="24"/>
+        </w:rPr>
+        <w:t>wenn</w:t>
+      </w:r>
+      <w:r>
+        <w:rPr>
+          <w:rFonts w:ascii="Arial" w:hAnsi="Arial" w:cs="Arial"/>
+          <w:sz w:val="24"/>
+          <w:szCs w:val="24"/>
+        </w:rPr>
+        <w:t xml:space="preserve"> eine verfügbare Richtung </w:t>
+      </w:r>
+      <w:r>
+        <w:rPr>
+          <w:rFonts w:ascii="Arial" w:hAnsi="Arial" w:cs="Arial"/>
+          <w:sz w:val="24"/>
+          <w:szCs w:val="24"/>
+        </w:rPr>
+        <w:t>gefunden</w:t>
+      </w:r>
+      <w:r>
+        <w:rPr>
+          <w:rFonts w:ascii="Arial" w:hAnsi="Arial" w:cs="Arial"/>
+          <w:sz w:val="24"/>
+          <w:szCs w:val="24"/>
+        </w:rPr>
+        <w:t xml:space="preserve"> wurde.</w:t>
+      </w:r>
+    </w:p>
+    <w:p>
+      <w:pPr>
+        <w:rPr>
+          <w:rFonts w:ascii="Arial" w:hAnsi="Arial" w:cs="Arial"/>
+          <w:sz w:val="24"/>
+          <w:szCs w:val="24"/>
+        </w:rPr>
+      </w:pPr>
+      <w:r>
+        <w:rPr>
+          <w:rFonts w:ascii="Arial" w:hAnsi="Arial" w:cs="Arial"/>
+          <w:sz w:val="24"/>
+          <w:szCs w:val="24"/>
+        </w:rPr>
+        <w:t>Nun wurde im praktischen Programmierunterricht das Thema Vererbung vermittelt. Die Vererbung dient der Codereduzierung und Übersichtlichkeit</w:t>
+      </w:r>
+      <w:r>
+        <w:rPr>
+          <w:rFonts w:ascii="Arial" w:hAnsi="Arial" w:cs="Arial"/>
+          <w:sz w:val="24"/>
+          <w:szCs w:val="24"/>
+        </w:rPr>
+        <w:t xml:space="preserve">, indem mehrere Klassen auf Attribute und Operationen </w:t>
+      </w:r>
+      <w:r>
+        <w:rPr>
+          <w:rFonts w:ascii="Arial" w:hAnsi="Arial" w:cs="Arial"/>
+          <w:sz w:val="24"/>
+          <w:szCs w:val="24"/>
+        </w:rPr>
+        <w:t>einer</w:t>
+      </w:r>
+      <w:r>
+        <w:rPr>
+          <w:rFonts w:ascii="Arial" w:hAnsi="Arial" w:cs="Arial"/>
+          <w:sz w:val="24"/>
+          <w:szCs w:val="24"/>
+        </w:rPr>
+        <w:t xml:space="preserve"> sogenannten Oberklasse zugreifen können</w:t>
+      </w:r>
+      <w:r>
+        <w:rPr>
+          <w:rFonts w:ascii="Arial" w:hAnsi="Arial" w:cs="Arial"/>
+          <w:sz w:val="24"/>
+          <w:szCs w:val="24"/>
+        </w:rPr>
+        <w:t>. Ein Programm kann somit zeiteffizient fertiggestellt werden.</w:t>
+      </w:r>
+      <w:r>
+        <w:rPr>
+          <w:rFonts w:ascii="Arial" w:hAnsi="Arial" w:cs="Arial"/>
+          <w:sz w:val="24"/>
+          <w:szCs w:val="24"/>
+        </w:rPr>
+        <w:t xml:space="preserve"> </w:t>
+      </w:r>
+      <w:r>
+        <w:rPr>
+          <w:rFonts w:ascii="Arial" w:hAnsi="Arial" w:cs="Arial"/>
+          <w:sz w:val="24"/>
+          <w:szCs w:val="24"/>
+        </w:rPr>
+        <w:t>Jedoch</w:t>
+      </w:r>
+      <w:r>
+        <w:rPr>
+          <w:rFonts w:ascii="Arial" w:hAnsi="Arial" w:cs="Arial"/>
+          <w:sz w:val="24"/>
+          <w:szCs w:val="24"/>
+        </w:rPr>
+        <w:t xml:space="preserve"> befand</w:t>
+      </w:r>
+      <w:r>
+        <w:rPr>
+          <w:rFonts w:ascii="Arial" w:hAnsi="Arial" w:cs="Arial"/>
+          <w:sz w:val="24"/>
+          <w:szCs w:val="24"/>
+        </w:rPr>
+        <w:t xml:space="preserve"> </w:t>
+      </w:r>
+      <w:r>
+        <w:rPr>
+          <w:rFonts w:ascii="Arial" w:hAnsi="Arial" w:cs="Arial"/>
+          <w:sz w:val="24"/>
+          <w:szCs w:val="24"/>
+        </w:rPr>
+        <w:t>sich</w:t>
+      </w:r>
+      <w:r>
+        <w:rPr>
+          <w:rFonts w:ascii="Arial" w:hAnsi="Arial" w:cs="Arial"/>
+          <w:sz w:val="24"/>
+          <w:szCs w:val="24"/>
+        </w:rPr>
+        <w:t xml:space="preserve"> das Projekt</w:t>
+      </w:r>
+      <w:r>
+        <w:rPr>
+          <w:rFonts w:ascii="Arial" w:hAnsi="Arial" w:cs="Arial"/>
+          <w:sz w:val="24"/>
+          <w:szCs w:val="24"/>
+        </w:rPr>
+        <w:t xml:space="preserve"> bereits in einem fortgeschrittenen Stadium, sodass</w:t>
+      </w:r>
+      <w:r>
+        <w:rPr>
+          <w:rFonts w:ascii="Arial" w:hAnsi="Arial" w:cs="Arial"/>
+          <w:sz w:val="24"/>
+          <w:szCs w:val="24"/>
+        </w:rPr>
+        <w:t xml:space="preserve"> </w:t>
+      </w:r>
+      <w:r>
+        <w:rPr>
+          <w:rFonts w:ascii="Arial" w:hAnsi="Arial" w:cs="Arial"/>
+          <w:sz w:val="24"/>
+          <w:szCs w:val="24"/>
+        </w:rPr>
+        <w:t xml:space="preserve">die Vererbungstechnik, abgesehen von der Übersichtlichkeit, zunächst keinen direkten Nutzen </w:t>
+      </w:r>
+      <w:r>
+        <w:rPr>
+          <w:rFonts w:ascii="Arial" w:hAnsi="Arial" w:cs="Arial"/>
+          <w:sz w:val="24"/>
+          <w:szCs w:val="24"/>
+        </w:rPr>
+        <w:t>aufgewiesen</w:t>
+      </w:r>
+      <w:r>
+        <w:rPr>
+          <w:rFonts w:ascii="Arial" w:hAnsi="Arial" w:cs="Arial"/>
+          <w:sz w:val="24"/>
+          <w:szCs w:val="24"/>
+        </w:rPr>
+        <w:t xml:space="preserve"> hätte</w:t>
+      </w:r>
+      <w:r>
+        <w:rPr>
+          <w:rFonts w:ascii="Arial" w:hAnsi="Arial" w:cs="Arial"/>
+          <w:sz w:val="24"/>
+          <w:szCs w:val="24"/>
+        </w:rPr>
+        <w:t>.</w:t>
+      </w:r>
+      <w:r>
+        <w:rPr>
+          <w:rFonts w:ascii="Arial" w:hAnsi="Arial" w:cs="Arial"/>
+          <w:sz w:val="24"/>
+          <w:szCs w:val="24"/>
+        </w:rPr>
+        <w:t xml:space="preserve"> </w:t>
+      </w:r>
+      <w:r>
+        <w:rPr>
+          <w:rFonts w:ascii="Arial" w:hAnsi="Arial" w:cs="Arial"/>
+          <w:sz w:val="24"/>
+          <w:szCs w:val="24"/>
+        </w:rPr>
+        <w:t>Doch aufgrund der verbesserten Übersichtlichkeit und des langfristigen Nutzens</w:t>
+      </w:r>
+      <w:r>
+        <w:rPr>
+          <w:rFonts w:ascii="Arial" w:hAnsi="Arial" w:cs="Arial"/>
+          <w:sz w:val="24"/>
+          <w:szCs w:val="24"/>
+        </w:rPr>
+        <w:t>, entschied sich Nico</w:t>
+      </w:r>
+      <w:r>
+        <w:rPr>
+          <w:rFonts w:ascii="Arial" w:hAnsi="Arial" w:cs="Arial"/>
+          <w:sz w:val="24"/>
+          <w:szCs w:val="24"/>
+        </w:rPr>
+        <w:t>,</w:t>
+      </w:r>
+      <w:r>
+        <w:rPr>
+          <w:rFonts w:ascii="Arial" w:hAnsi="Arial" w:cs="Arial"/>
+          <w:sz w:val="24"/>
+          <w:szCs w:val="24"/>
+        </w:rPr>
+        <w:t xml:space="preserve"> die Vererbung dennoch einzubinden</w:t>
+      </w:r>
+      <w:r>
+        <w:rPr>
+          <w:rFonts w:ascii="Arial" w:hAnsi="Arial" w:cs="Arial"/>
+          <w:sz w:val="24"/>
+          <w:szCs w:val="24"/>
+        </w:rPr>
+        <w:t xml:space="preserve">. </w:t>
+      </w:r>
+      <w:r>
+        <w:rPr>
+          <w:rFonts w:ascii="Arial" w:hAnsi="Arial" w:cs="Arial"/>
+          <w:sz w:val="24"/>
+          <w:szCs w:val="24"/>
+        </w:rPr>
+        <w:t xml:space="preserve">Hierzu </w:t>
+      </w:r>
+      <w:r>
+        <w:rPr>
+          <w:rFonts w:ascii="Arial" w:hAnsi="Arial" w:cs="Arial"/>
+          <w:sz w:val="24"/>
+          <w:szCs w:val="24"/>
+        </w:rPr>
+        <w:t>wurde</w:t>
+      </w:r>
+      <w:r>
+        <w:rPr>
+          <w:rFonts w:ascii="Arial" w:hAnsi="Arial" w:cs="Arial"/>
+          <w:sz w:val="24"/>
+          <w:szCs w:val="24"/>
+        </w:rPr>
+        <w:t xml:space="preserve"> eine neue Oberklasse </w:t>
+      </w:r>
+      <w:r>
+        <w:rPr>
+          <w:rFonts w:ascii="Arial" w:hAnsi="Arial" w:cs="Arial"/>
+          <w:sz w:val="24"/>
+          <w:szCs w:val="24"/>
+        </w:rPr>
+        <w:t>definiert</w:t>
+      </w:r>
+      <w:r>
+        <w:rPr>
+          <w:rFonts w:ascii="Arial" w:hAnsi="Arial" w:cs="Arial"/>
+          <w:sz w:val="24"/>
+          <w:szCs w:val="24"/>
+        </w:rPr>
+        <w:t>, und die entsprechenden Unterklassen</w:t>
+      </w:r>
+      <w:r>
+        <w:rPr>
+          <w:rFonts w:ascii="Arial" w:hAnsi="Arial" w:cs="Arial"/>
+          <w:sz w:val="24"/>
+          <w:szCs w:val="24"/>
+        </w:rPr>
+        <w:t xml:space="preserve"> bestimmt</w:t>
+      </w:r>
+      <w:r>
+        <w:rPr>
+          <w:rFonts w:ascii="Arial" w:hAnsi="Arial" w:cs="Arial"/>
+          <w:sz w:val="24"/>
+          <w:szCs w:val="24"/>
+        </w:rPr>
+        <w:t xml:space="preserve">. </w:t>
+      </w:r>
+      <w:r>
+        <w:rPr>
+          <w:rFonts w:ascii="Arial" w:hAnsi="Arial" w:cs="Arial"/>
+          <w:sz w:val="24"/>
+          <w:szCs w:val="24"/>
+        </w:rPr>
+        <w:t xml:space="preserve">Etwa </w:t>
+      </w:r>
+      <w:r>
+        <w:rPr>
+          <w:rFonts w:ascii="Arial" w:hAnsi="Arial" w:cs="Arial"/>
+          <w:sz w:val="24"/>
+          <w:szCs w:val="24"/>
+        </w:rPr>
+        <w:t>140</w:t>
+      </w:r>
+      <w:r>
+        <w:rPr>
+          <w:rFonts w:ascii="Arial" w:hAnsi="Arial" w:cs="Arial"/>
+          <w:sz w:val="24"/>
+          <w:szCs w:val="24"/>
+        </w:rPr>
+        <w:t xml:space="preserve"> Zeilen redundanter Code konnten</w:t>
+      </w:r>
+      <w:r>
+        <w:rPr>
+          <w:rFonts w:ascii="Arial" w:hAnsi="Arial" w:cs="Arial"/>
+          <w:sz w:val="24"/>
+          <w:szCs w:val="24"/>
+        </w:rPr>
+        <w:t xml:space="preserve"> zu diesem Zeitpunkt</w:t>
+      </w:r>
+      <w:r>
+        <w:rPr>
+          <w:rFonts w:ascii="Arial" w:hAnsi="Arial" w:cs="Arial"/>
+          <w:sz w:val="24"/>
+          <w:szCs w:val="24"/>
+        </w:rPr>
+        <w:t xml:space="preserve"> entfernt werden, da ihre Funktionalität nun in der </w:t>
+      </w:r>
+      <w:r>
+        <w:rPr>
+          <w:rFonts w:ascii="Arial" w:hAnsi="Arial" w:cs="Arial"/>
+          <w:sz w:val="24"/>
+          <w:szCs w:val="24"/>
+        </w:rPr>
+        <w:t>Oberklasse</w:t>
+      </w:r>
+      <w:r>
+        <w:rPr>
+          <w:rFonts w:ascii="Arial" w:hAnsi="Arial" w:cs="Arial"/>
+          <w:sz w:val="24"/>
+          <w:szCs w:val="24"/>
+        </w:rPr>
+        <w:t xml:space="preserve"> bereitgestellt wurde</w:t>
+      </w:r>
+      <w:r>
+        <w:rPr>
+          <w:rFonts w:ascii="Arial" w:hAnsi="Arial" w:cs="Arial"/>
+          <w:sz w:val="24"/>
+          <w:szCs w:val="24"/>
+        </w:rPr>
+        <w:t>.</w:t>
+      </w:r>
+    </w:p>
+    <w:p>
+      <w:pPr>
+        <w:rPr>
+          <w:rFonts w:ascii="Arial" w:hAnsi="Arial" w:cs="Arial"/>
+          <w:sz w:val="24"/>
+          <w:szCs w:val="24"/>
+        </w:rPr>
+      </w:pPr>
+      <w:r>
+        <w:rPr>
+          <w:rFonts w:ascii="Arial" w:hAnsi="Arial" w:cs="Arial"/>
+          <w:sz w:val="24"/>
+          <w:szCs w:val="24"/>
+        </w:rPr>
+        <w:t>Zuletzt</w:t>
+      </w:r>
+      <w:r>
+        <w:rPr>
+          <w:rFonts w:ascii="Arial" w:hAnsi="Arial" w:cs="Arial"/>
+          <w:sz w:val="24"/>
+          <w:szCs w:val="24"/>
+        </w:rPr>
+        <w:t xml:space="preserve"> </w:t>
+      </w:r>
+      <w:r>
+        <w:rPr>
+          <w:rFonts w:ascii="Arial" w:hAnsi="Arial" w:cs="Arial"/>
+          <w:sz w:val="24"/>
+          <w:szCs w:val="24"/>
+        </w:rPr>
+        <w:t>verstand Nico nicht auf Anhieb</w:t>
+      </w:r>
+      <w:r>
+        <w:rPr>
+          <w:rFonts w:ascii="Arial" w:hAnsi="Arial" w:cs="Arial"/>
+          <w:sz w:val="24"/>
+          <w:szCs w:val="24"/>
+        </w:rPr>
+        <w:t xml:space="preserve">, wie die Dunkelheit </w:t>
+      </w:r>
+      <w:r>
+        <w:rPr>
+          <w:rFonts w:ascii="Arial" w:hAnsi="Arial" w:cs="Arial"/>
+          <w:sz w:val="24"/>
+          <w:szCs w:val="24"/>
+        </w:rPr>
+        <w:t>des Darkrooms</w:t>
+      </w:r>
+      <w:r>
+        <w:rPr>
+          <w:rFonts w:ascii="Arial" w:hAnsi="Arial" w:cs="Arial"/>
+          <w:sz w:val="24"/>
+          <w:szCs w:val="24"/>
+        </w:rPr>
+        <w:t xml:space="preserve"> in das Spiel implementiert werden soll</w:t>
+      </w:r>
+      <w:r>
+        <w:rPr>
+          <w:rFonts w:ascii="Arial" w:hAnsi="Arial" w:cs="Arial"/>
+          <w:sz w:val="24"/>
+          <w:szCs w:val="24"/>
+        </w:rPr>
+        <w:t>e</w:t>
+      </w:r>
+      <w:r>
+        <w:rPr>
+          <w:rFonts w:ascii="Arial" w:hAnsi="Arial" w:cs="Arial"/>
+          <w:sz w:val="24"/>
+          <w:szCs w:val="24"/>
+        </w:rPr>
+        <w:t>. Hier schuf erneut der Austausch mit Joschua und eines weiteren Klassen</w:t>
+      </w:r>
+      <w:r>
+        <w:rPr>
+          <w:rFonts w:ascii="Arial" w:hAnsi="Arial" w:cs="Arial"/>
+          <w:sz w:val="24"/>
+          <w:szCs w:val="24"/>
+        </w:rPr>
+        <w:t>mitglieds</w:t>
+      </w:r>
+      <w:r>
+        <w:rPr>
+          <w:rFonts w:ascii="Arial" w:hAnsi="Arial" w:cs="Arial"/>
+          <w:sz w:val="24"/>
+          <w:szCs w:val="24"/>
+        </w:rPr>
+        <w:t xml:space="preserve"> Abhilfe. </w:t>
+      </w:r>
+      <w:r>
+        <w:rPr>
+          <w:rFonts w:ascii="Arial" w:hAnsi="Arial" w:cs="Arial"/>
+          <w:sz w:val="24"/>
+          <w:szCs w:val="24"/>
+        </w:rPr>
+        <w:t>D</w:t>
+      </w:r>
+      <w:r>
+        <w:rPr>
+          <w:rFonts w:ascii="Arial" w:hAnsi="Arial" w:cs="Arial"/>
           <w:iCs/>
-          <w:color w:val="FF0000"/>
-          <w:sz w:val="24"/>
-          <w:szCs w:val="24"/>
-        </w:rPr>
-        <w:t>Die Maps bestehen zwar aus Bildern, doch im Hintergrund liest das Programm ein zweidimensionales Integer-Array aus, dass die Positionen von Mauern, Druckplatten oder ähnliche</w:t>
-      </w:r>
-      <w:r>
-        <w:rPr>
-          <w:rFonts w:ascii="Arial" w:hAnsi="Arial" w:cs="Arial"/>
-          <w:i/>
-          <w:iCs/>
-          <w:color w:val="FF0000"/>
-          <w:sz w:val="24"/>
-          <w:szCs w:val="24"/>
-        </w:rPr>
-        <w:t>m</w:t>
-      </w:r>
-      <w:r>
-        <w:rPr>
-          <w:rFonts w:ascii="Arial" w:hAnsi="Arial" w:cs="Arial"/>
-          <w:i/>
-          <w:iCs/>
-          <w:color w:val="FF0000"/>
-          <w:sz w:val="24"/>
-          <w:szCs w:val="24"/>
-        </w:rPr>
-        <w:t xml:space="preserve"> vorgibt. </w:t>
-      </w:r>
-      <w:r>
-        <w:rPr>
-          <w:rFonts w:ascii="Arial" w:hAnsi="Arial" w:cs="Arial"/>
-          <w:i/>
-          <w:iCs/>
-          <w:color w:val="FF0000"/>
-          <w:sz w:val="24"/>
-          <w:szCs w:val="24"/>
-        </w:rPr>
-        <w:t xml:space="preserve">Jede Tür hat </w:t>
-      </w:r>
-      <w:r>
-        <w:rPr>
-          <w:rFonts w:ascii="Arial" w:hAnsi="Arial" w:cs="Arial"/>
-          <w:i/>
-          <w:iCs/>
-          <w:color w:val="FF0000"/>
-          <w:sz w:val="24"/>
-          <w:szCs w:val="24"/>
-        </w:rPr>
-        <w:t>in diesem Array einen eigenen Wert</w:t>
-      </w:r>
-      <w:r>
-        <w:rPr>
-          <w:rFonts w:ascii="Arial" w:hAnsi="Arial" w:cs="Arial"/>
-          <w:i/>
-          <w:iCs/>
-          <w:color w:val="FF0000"/>
-          <w:sz w:val="24"/>
-          <w:szCs w:val="24"/>
-        </w:rPr>
-        <w:t>,</w:t>
-      </w:r>
-      <w:r>
-        <w:rPr>
-          <w:rFonts w:ascii="Arial" w:hAnsi="Arial" w:cs="Arial"/>
-          <w:i/>
-          <w:iCs/>
-          <w:color w:val="FF0000"/>
-          <w:sz w:val="24"/>
-          <w:szCs w:val="24"/>
-        </w:rPr>
-        <w:t xml:space="preserve"> </w:t>
-      </w:r>
-      <w:r>
-        <w:rPr>
-          <w:rFonts w:ascii="Arial" w:hAnsi="Arial" w:cs="Arial"/>
-          <w:i/>
-          <w:iCs/>
-          <w:color w:val="FF0000"/>
-          <w:sz w:val="24"/>
-          <w:szCs w:val="24"/>
-        </w:rPr>
-        <w:t>der</w:t>
-      </w:r>
-      <w:r>
-        <w:rPr>
-          <w:rFonts w:ascii="Arial" w:hAnsi="Arial" w:cs="Arial"/>
-          <w:i/>
-          <w:iCs/>
-          <w:color w:val="FF0000"/>
-          <w:sz w:val="24"/>
-          <w:szCs w:val="24"/>
-        </w:rPr>
-        <w:t xml:space="preserve"> einem Raum zugewiesen ist. </w:t>
-      </w:r>
-      <w:r>
-        <w:rPr>
-          <w:rFonts w:ascii="Arial" w:hAnsi="Arial" w:cs="Arial"/>
-          <w:i/>
-          <w:iCs/>
-          <w:color w:val="FF0000"/>
-          <w:sz w:val="24"/>
-          <w:szCs w:val="24"/>
-        </w:rPr>
-        <w:t>So wird, abhängig von der betretenen Tür, der entsprechende Raum geladen.</w:t>
-      </w:r>
-    </w:p>
-    <w:p>
-      <w:pPr>
-        <w:rPr>
-          <w:rFonts w:ascii="Arial" w:hAnsi="Arial" w:cs="Arial"/>
-          <w:sz w:val="24"/>
-          <w:szCs w:val="24"/>
-        </w:rPr>
-      </w:pPr>
-      <w:r>
-        <w:rPr>
-          <w:rFonts w:ascii="Arial" w:hAnsi="Arial" w:cs="Arial"/>
-          <w:sz w:val="24"/>
-          <w:szCs w:val="24"/>
-        </w:rPr>
-        <w:t xml:space="preserve">Weiter trat ein Problem mit dem NPC auf. Da eine zufällige Richtungsauswahl ebenfalls in einer nicht begehbaren Richtung resultieren </w:t>
-      </w:r>
-      <w:r>
-        <w:rPr>
-          <w:rFonts w:ascii="Arial" w:hAnsi="Arial" w:cs="Arial"/>
-          <w:sz w:val="24"/>
-          <w:szCs w:val="24"/>
-        </w:rPr>
-        <w:t>konnte</w:t>
-      </w:r>
-      <w:r>
-        <w:rPr>
-          <w:rFonts w:ascii="Arial" w:hAnsi="Arial" w:cs="Arial"/>
-          <w:sz w:val="24"/>
-          <w:szCs w:val="24"/>
-        </w:rPr>
-        <w:t xml:space="preserve">, zeigte der NPC gelegentlich keine Reaktion. Bevor Nico nach einer Lösung suchte, besprach er die Situation mit Joschua und sie überlegten, ob eine Lösung tatsächlich nötig </w:t>
-      </w:r>
-      <w:r>
-        <w:rPr>
-          <w:rFonts w:ascii="Arial" w:hAnsi="Arial" w:cs="Arial"/>
-          <w:sz w:val="24"/>
-          <w:szCs w:val="24"/>
-        </w:rPr>
-        <w:t>sei</w:t>
-      </w:r>
-      <w:r>
-        <w:rPr>
-          <w:rFonts w:ascii="Arial" w:hAnsi="Arial" w:cs="Arial"/>
-          <w:sz w:val="24"/>
-          <w:szCs w:val="24"/>
-        </w:rPr>
-        <w:t xml:space="preserve">. </w:t>
-      </w:r>
-      <w:r>
-        <w:rPr>
-          <w:rFonts w:ascii="Arial" w:hAnsi="Arial" w:cs="Arial"/>
-          <w:sz w:val="24"/>
-          <w:szCs w:val="24"/>
-        </w:rPr>
-        <w:t xml:space="preserve">Nico und Joschua entschieden sich diesen Spielfehler </w:t>
-      </w:r>
-      <w:r>
-        <w:rPr>
-          <w:rFonts w:ascii="Arial" w:hAnsi="Arial" w:cs="Arial"/>
-          <w:sz w:val="24"/>
-          <w:szCs w:val="24"/>
-        </w:rPr>
-        <w:t xml:space="preserve">zu beheben, </w:t>
-      </w:r>
-      <w:r>
-        <w:rPr>
-          <w:rFonts w:ascii="Arial" w:hAnsi="Arial" w:cs="Arial"/>
-          <w:sz w:val="24"/>
-          <w:szCs w:val="24"/>
-        </w:rPr>
-        <w:t xml:space="preserve">also </w:t>
-      </w:r>
-      <w:r>
-        <w:rPr>
-          <w:rFonts w:ascii="Arial" w:hAnsi="Arial" w:cs="Arial"/>
-          <w:sz w:val="24"/>
-          <w:szCs w:val="24"/>
-        </w:rPr>
-        <w:t>verschachtelte</w:t>
-      </w:r>
-      <w:r>
-        <w:rPr>
-          <w:rFonts w:ascii="Arial" w:hAnsi="Arial" w:cs="Arial"/>
-          <w:sz w:val="24"/>
-          <w:szCs w:val="24"/>
-        </w:rPr>
-        <w:t xml:space="preserve"> Nico den Code zur Richtungsauswahl in eine Kopfgesteuerte Schleife, die </w:t>
-      </w:r>
-      <w:r>
-        <w:rPr>
-          <w:rFonts w:ascii="Arial" w:hAnsi="Arial" w:cs="Arial"/>
-          <w:sz w:val="24"/>
-          <w:szCs w:val="24"/>
-        </w:rPr>
-        <w:t xml:space="preserve">erst dann </w:t>
-      </w:r>
-      <w:r>
-        <w:rPr>
-          <w:rFonts w:ascii="Arial" w:hAnsi="Arial" w:cs="Arial"/>
-          <w:sz w:val="24"/>
-          <w:szCs w:val="24"/>
-        </w:rPr>
-        <w:t>endet</w:t>
-      </w:r>
-      <w:r>
-        <w:rPr>
-          <w:rFonts w:ascii="Arial" w:hAnsi="Arial" w:cs="Arial"/>
-          <w:sz w:val="24"/>
-          <w:szCs w:val="24"/>
-        </w:rPr>
-        <w:t>,</w:t>
-      </w:r>
-      <w:r>
-        <w:rPr>
-          <w:rFonts w:ascii="Arial" w:hAnsi="Arial" w:cs="Arial"/>
-          <w:sz w:val="24"/>
-          <w:szCs w:val="24"/>
-        </w:rPr>
-        <w:t xml:space="preserve"> </w:t>
-      </w:r>
-      <w:r>
-        <w:rPr>
-          <w:rFonts w:ascii="Arial" w:hAnsi="Arial" w:cs="Arial"/>
-          <w:sz w:val="24"/>
-          <w:szCs w:val="24"/>
-        </w:rPr>
-        <w:t>wenn</w:t>
-      </w:r>
-      <w:r>
-        <w:rPr>
-          <w:rFonts w:ascii="Arial" w:hAnsi="Arial" w:cs="Arial"/>
-          <w:sz w:val="24"/>
-          <w:szCs w:val="24"/>
-        </w:rPr>
-        <w:t xml:space="preserve"> eine verfügbare Richtung </w:t>
-      </w:r>
-      <w:r>
-        <w:rPr>
-          <w:rFonts w:ascii="Arial" w:hAnsi="Arial" w:cs="Arial"/>
-          <w:sz w:val="24"/>
-          <w:szCs w:val="24"/>
-        </w:rPr>
-        <w:t>gefunden</w:t>
-      </w:r>
-      <w:r>
-        <w:rPr>
-          <w:rFonts w:ascii="Arial" w:hAnsi="Arial" w:cs="Arial"/>
-          <w:sz w:val="24"/>
-          <w:szCs w:val="24"/>
-        </w:rPr>
-        <w:t xml:space="preserve"> wurde.</w:t>
-      </w:r>
-    </w:p>
-    <w:p>
-      <w:pPr>
-        <w:rPr>
-          <w:rFonts w:ascii="Arial" w:hAnsi="Arial" w:cs="Arial"/>
-          <w:sz w:val="24"/>
-          <w:szCs w:val="24"/>
-        </w:rPr>
-      </w:pPr>
-      <w:r>
-        <w:rPr>
-          <w:rFonts w:ascii="Arial" w:hAnsi="Arial" w:cs="Arial"/>
-          <w:sz w:val="24"/>
-          <w:szCs w:val="24"/>
-        </w:rPr>
-        <w:t>Nun wurde im praktischen Programmierunterricht das Thema Vererbung vermittelt. Die Vererbung dient der Codereduzierung und Übersichtlichkeit</w:t>
-      </w:r>
-      <w:r>
-        <w:rPr>
-          <w:rFonts w:ascii="Arial" w:hAnsi="Arial" w:cs="Arial"/>
-          <w:sz w:val="24"/>
-          <w:szCs w:val="24"/>
-        </w:rPr>
-        <w:t xml:space="preserve">, indem mehrere Klassen auf Attribute und Operationen </w:t>
-      </w:r>
-      <w:r>
-        <w:rPr>
-          <w:rFonts w:ascii="Arial" w:hAnsi="Arial" w:cs="Arial"/>
-          <w:sz w:val="24"/>
-          <w:szCs w:val="24"/>
-        </w:rPr>
-        <w:t>einer</w:t>
-      </w:r>
-      <w:r>
-        <w:rPr>
-          <w:rFonts w:ascii="Arial" w:hAnsi="Arial" w:cs="Arial"/>
-          <w:sz w:val="24"/>
-          <w:szCs w:val="24"/>
-        </w:rPr>
-        <w:t xml:space="preserve"> sogenannten Oberklasse zugreifen können</w:t>
-      </w:r>
-      <w:r>
-        <w:rPr>
-          <w:rFonts w:ascii="Arial" w:hAnsi="Arial" w:cs="Arial"/>
-          <w:sz w:val="24"/>
-          <w:szCs w:val="24"/>
-        </w:rPr>
-        <w:t>. Ein Programm kann somit zeiteffizient fertiggestellt werden.</w:t>
-      </w:r>
-      <w:r>
-        <w:rPr>
-          <w:rFonts w:ascii="Arial" w:hAnsi="Arial" w:cs="Arial"/>
-          <w:sz w:val="24"/>
-          <w:szCs w:val="24"/>
-        </w:rPr>
-        <w:t xml:space="preserve"> </w:t>
-      </w:r>
-      <w:r>
-        <w:rPr>
-          <w:rFonts w:ascii="Arial" w:hAnsi="Arial" w:cs="Arial"/>
-          <w:sz w:val="24"/>
-          <w:szCs w:val="24"/>
-        </w:rPr>
-        <w:t>Jedoch</w:t>
-      </w:r>
-      <w:r>
-        <w:rPr>
-          <w:rFonts w:ascii="Arial" w:hAnsi="Arial" w:cs="Arial"/>
-          <w:sz w:val="24"/>
-          <w:szCs w:val="24"/>
-        </w:rPr>
-        <w:t xml:space="preserve"> befand</w:t>
-      </w:r>
-      <w:r>
-        <w:rPr>
-          <w:rFonts w:ascii="Arial" w:hAnsi="Arial" w:cs="Arial"/>
-          <w:sz w:val="24"/>
-          <w:szCs w:val="24"/>
-        </w:rPr>
-        <w:t xml:space="preserve"> </w:t>
-      </w:r>
-      <w:r>
-        <w:rPr>
-          <w:rFonts w:ascii="Arial" w:hAnsi="Arial" w:cs="Arial"/>
-          <w:sz w:val="24"/>
-          <w:szCs w:val="24"/>
-        </w:rPr>
-        <w:t>sich</w:t>
-      </w:r>
-      <w:r>
-        <w:rPr>
-          <w:rFonts w:ascii="Arial" w:hAnsi="Arial" w:cs="Arial"/>
-          <w:sz w:val="24"/>
-          <w:szCs w:val="24"/>
-        </w:rPr>
-        <w:t xml:space="preserve"> das Projekt</w:t>
-      </w:r>
-      <w:r>
-        <w:rPr>
-          <w:rFonts w:ascii="Arial" w:hAnsi="Arial" w:cs="Arial"/>
-          <w:sz w:val="24"/>
-          <w:szCs w:val="24"/>
-        </w:rPr>
-        <w:t xml:space="preserve"> bereits in einem fortgeschrittenen Stadium, sodass</w:t>
-      </w:r>
-      <w:r>
-        <w:rPr>
-          <w:rFonts w:ascii="Arial" w:hAnsi="Arial" w:cs="Arial"/>
-          <w:sz w:val="24"/>
-          <w:szCs w:val="24"/>
-        </w:rPr>
-        <w:t xml:space="preserve"> </w:t>
-      </w:r>
-      <w:r>
-        <w:rPr>
-          <w:rFonts w:ascii="Arial" w:hAnsi="Arial" w:cs="Arial"/>
-          <w:sz w:val="24"/>
-          <w:szCs w:val="24"/>
-        </w:rPr>
-        <w:t xml:space="preserve">die Vererbungstechnik, abgesehen von der Übersichtlichkeit, zunächst keinen direkten Nutzen </w:t>
-      </w:r>
-      <w:r>
-        <w:rPr>
-          <w:rFonts w:ascii="Arial" w:hAnsi="Arial" w:cs="Arial"/>
-          <w:sz w:val="24"/>
-          <w:szCs w:val="24"/>
-        </w:rPr>
-        <w:t>aufgewiesen</w:t>
-      </w:r>
-      <w:r>
-        <w:rPr>
-          <w:rFonts w:ascii="Arial" w:hAnsi="Arial" w:cs="Arial"/>
-          <w:sz w:val="24"/>
-          <w:szCs w:val="24"/>
-        </w:rPr>
-        <w:t xml:space="preserve"> hätte</w:t>
-      </w:r>
-      <w:r>
-        <w:rPr>
-          <w:rFonts w:ascii="Arial" w:hAnsi="Arial" w:cs="Arial"/>
-          <w:sz w:val="24"/>
-          <w:szCs w:val="24"/>
-        </w:rPr>
-        <w:t>.</w:t>
-      </w:r>
-      <w:r>
-        <w:rPr>
-          <w:rFonts w:ascii="Arial" w:hAnsi="Arial" w:cs="Arial"/>
-          <w:sz w:val="24"/>
-          <w:szCs w:val="24"/>
-        </w:rPr>
-        <w:t xml:space="preserve"> </w:t>
-      </w:r>
-      <w:r>
-        <w:rPr>
-          <w:rFonts w:ascii="Arial" w:hAnsi="Arial" w:cs="Arial"/>
-          <w:sz w:val="24"/>
-          <w:szCs w:val="24"/>
-        </w:rPr>
-        <w:t>Doch aufgrund der verbesserten Übersichtlichkeit und des langfristigen Nutzens</w:t>
-      </w:r>
-      <w:r>
-        <w:rPr>
-          <w:rFonts w:ascii="Arial" w:hAnsi="Arial" w:cs="Arial"/>
-          <w:sz w:val="24"/>
-          <w:szCs w:val="24"/>
-        </w:rPr>
-        <w:t>, entschied sich Nico</w:t>
-      </w:r>
-      <w:r>
-        <w:rPr>
-          <w:rFonts w:ascii="Arial" w:hAnsi="Arial" w:cs="Arial"/>
-          <w:sz w:val="24"/>
-          <w:szCs w:val="24"/>
-        </w:rPr>
-        <w:t>,</w:t>
-      </w:r>
-      <w:r>
-        <w:rPr>
-          <w:rFonts w:ascii="Arial" w:hAnsi="Arial" w:cs="Arial"/>
-          <w:sz w:val="24"/>
-          <w:szCs w:val="24"/>
-        </w:rPr>
-        <w:t xml:space="preserve"> die Vererbung dennoch einzubinden</w:t>
-      </w:r>
-      <w:r>
-        <w:rPr>
-          <w:rFonts w:ascii="Arial" w:hAnsi="Arial" w:cs="Arial"/>
-          <w:sz w:val="24"/>
-          <w:szCs w:val="24"/>
-        </w:rPr>
-        <w:t xml:space="preserve">. </w:t>
-      </w:r>
-      <w:r>
-        <w:rPr>
-          <w:rFonts w:ascii="Arial" w:hAnsi="Arial" w:cs="Arial"/>
-          <w:sz w:val="24"/>
-          <w:szCs w:val="24"/>
-        </w:rPr>
-        <w:t xml:space="preserve">Hierzu </w:t>
-      </w:r>
-      <w:r>
-        <w:rPr>
-          <w:rFonts w:ascii="Arial" w:hAnsi="Arial" w:cs="Arial"/>
-          <w:sz w:val="24"/>
-          <w:szCs w:val="24"/>
-        </w:rPr>
-        <w:t>wurde</w:t>
-      </w:r>
-      <w:r>
-        <w:rPr>
-          <w:rFonts w:ascii="Arial" w:hAnsi="Arial" w:cs="Arial"/>
-          <w:sz w:val="24"/>
-          <w:szCs w:val="24"/>
-        </w:rPr>
-        <w:t xml:space="preserve"> eine neue Oberklasse </w:t>
-      </w:r>
-      <w:r>
-        <w:rPr>
-          <w:rFonts w:ascii="Arial" w:hAnsi="Arial" w:cs="Arial"/>
-          <w:sz w:val="24"/>
-          <w:szCs w:val="24"/>
-        </w:rPr>
-        <w:t>definiert</w:t>
-      </w:r>
-      <w:r>
-        <w:rPr>
-          <w:rFonts w:ascii="Arial" w:hAnsi="Arial" w:cs="Arial"/>
-          <w:sz w:val="24"/>
-          <w:szCs w:val="24"/>
-        </w:rPr>
-        <w:t>, und die entsprechenden Unterklassen</w:t>
-      </w:r>
-      <w:r>
-        <w:rPr>
-          <w:rFonts w:ascii="Arial" w:hAnsi="Arial" w:cs="Arial"/>
-          <w:sz w:val="24"/>
-          <w:szCs w:val="24"/>
-        </w:rPr>
-        <w:t xml:space="preserve"> bestimmt</w:t>
-      </w:r>
-      <w:r>
-        <w:rPr>
-          <w:rFonts w:ascii="Arial" w:hAnsi="Arial" w:cs="Arial"/>
-          <w:sz w:val="24"/>
-          <w:szCs w:val="24"/>
-        </w:rPr>
-        <w:t xml:space="preserve">. </w:t>
-      </w:r>
-      <w:r>
-        <w:rPr>
-          <w:rFonts w:ascii="Arial" w:hAnsi="Arial" w:cs="Arial"/>
-          <w:sz w:val="24"/>
-          <w:szCs w:val="24"/>
-        </w:rPr>
-        <w:t xml:space="preserve">Etwa </w:t>
-      </w:r>
-      <w:r>
-        <w:rPr>
-          <w:rFonts w:ascii="Arial" w:hAnsi="Arial" w:cs="Arial"/>
-          <w:sz w:val="24"/>
-          <w:szCs w:val="24"/>
-        </w:rPr>
-        <w:t>140</w:t>
-      </w:r>
-      <w:r>
-        <w:rPr>
-          <w:rFonts w:ascii="Arial" w:hAnsi="Arial" w:cs="Arial"/>
-          <w:sz w:val="24"/>
-          <w:szCs w:val="24"/>
-        </w:rPr>
-        <w:t xml:space="preserve"> Zeilen redundanter Code konnten</w:t>
-      </w:r>
-      <w:r>
-        <w:rPr>
-          <w:rFonts w:ascii="Arial" w:hAnsi="Arial" w:cs="Arial"/>
-          <w:sz w:val="24"/>
-          <w:szCs w:val="24"/>
-        </w:rPr>
-        <w:t xml:space="preserve"> zu diesem Zeitpunkt</w:t>
-      </w:r>
-      <w:r>
-        <w:rPr>
-          <w:rFonts w:ascii="Arial" w:hAnsi="Arial" w:cs="Arial"/>
-          <w:sz w:val="24"/>
-          <w:szCs w:val="24"/>
-        </w:rPr>
-        <w:t xml:space="preserve"> entfernt werden, da ihre Funktionalität nun in der </w:t>
-      </w:r>
-      <w:r>
-        <w:rPr>
-          <w:rFonts w:ascii="Arial" w:hAnsi="Arial" w:cs="Arial"/>
-          <w:sz w:val="24"/>
-          <w:szCs w:val="24"/>
-        </w:rPr>
-        <w:t>Oberklasse</w:t>
-      </w:r>
-      <w:r>
-        <w:rPr>
-          <w:rFonts w:ascii="Arial" w:hAnsi="Arial" w:cs="Arial"/>
-          <w:sz w:val="24"/>
-          <w:szCs w:val="24"/>
-        </w:rPr>
-        <w:t xml:space="preserve"> bereitgestellt wurde</w:t>
-      </w:r>
-      <w:r>
-        <w:rPr>
-          <w:rFonts w:ascii="Arial" w:hAnsi="Arial" w:cs="Arial"/>
-          <w:sz w:val="24"/>
-          <w:szCs w:val="24"/>
-        </w:rPr>
-        <w:t>.</w:t>
-      </w:r>
-    </w:p>
-    <w:p>
-      <w:pPr>
-        <w:rPr>
-          <w:rFonts w:ascii="Arial" w:hAnsi="Arial" w:cs="Arial"/>
-          <w:sz w:val="24"/>
-          <w:szCs w:val="24"/>
-        </w:rPr>
-      </w:pPr>
-      <w:r>
-        <w:rPr>
-          <w:rFonts w:ascii="Arial" w:hAnsi="Arial" w:cs="Arial"/>
-          <w:sz w:val="24"/>
-          <w:szCs w:val="24"/>
-        </w:rPr>
-        <w:t>Zuletzt</w:t>
-      </w:r>
-      <w:r>
-        <w:rPr>
-          <w:rFonts w:ascii="Arial" w:hAnsi="Arial" w:cs="Arial"/>
-          <w:sz w:val="24"/>
-          <w:szCs w:val="24"/>
-        </w:rPr>
-        <w:t xml:space="preserve"> </w:t>
-      </w:r>
-      <w:r>
-        <w:rPr>
-          <w:rFonts w:ascii="Arial" w:hAnsi="Arial" w:cs="Arial"/>
-          <w:sz w:val="24"/>
-          <w:szCs w:val="24"/>
-        </w:rPr>
-        <w:t>verstand Nico nicht auf Anhieb</w:t>
-      </w:r>
-      <w:r>
-        <w:rPr>
-          <w:rFonts w:ascii="Arial" w:hAnsi="Arial" w:cs="Arial"/>
-          <w:sz w:val="24"/>
-          <w:szCs w:val="24"/>
-        </w:rPr>
-        <w:t xml:space="preserve">, wie die Dunkelheit </w:t>
-      </w:r>
-      <w:r>
-        <w:rPr>
-          <w:rFonts w:ascii="Arial" w:hAnsi="Arial" w:cs="Arial"/>
-          <w:sz w:val="24"/>
-          <w:szCs w:val="24"/>
-        </w:rPr>
-        <w:t>des Darkrooms</w:t>
-      </w:r>
-      <w:r>
-        <w:rPr>
-          <w:rFonts w:ascii="Arial" w:hAnsi="Arial" w:cs="Arial"/>
-          <w:sz w:val="24"/>
-          <w:szCs w:val="24"/>
-        </w:rPr>
-        <w:t xml:space="preserve"> in das Spiel implementiert werden soll</w:t>
-      </w:r>
-      <w:r>
-        <w:rPr>
-          <w:rFonts w:ascii="Arial" w:hAnsi="Arial" w:cs="Arial"/>
-          <w:sz w:val="24"/>
-          <w:szCs w:val="24"/>
-        </w:rPr>
-        <w:t>e</w:t>
-      </w:r>
-      <w:r>
-        <w:rPr>
-          <w:rFonts w:ascii="Arial" w:hAnsi="Arial" w:cs="Arial"/>
-          <w:sz w:val="24"/>
-          <w:szCs w:val="24"/>
-        </w:rPr>
-        <w:t>. Hier schuf erneut der Austausch mit Joschua und eines weiteren Klassen</w:t>
-      </w:r>
-      <w:r>
-        <w:rPr>
-          <w:rFonts w:ascii="Arial" w:hAnsi="Arial" w:cs="Arial"/>
-          <w:sz w:val="24"/>
-          <w:szCs w:val="24"/>
-        </w:rPr>
-        <w:t>mitglieds</w:t>
-      </w:r>
-      <w:r>
-        <w:rPr>
-          <w:rFonts w:ascii="Arial" w:hAnsi="Arial" w:cs="Arial"/>
-          <w:sz w:val="24"/>
-          <w:szCs w:val="24"/>
-        </w:rPr>
-        <w:t xml:space="preserve"> Abhilfe. </w:t>
-      </w:r>
-      <w:r>
-        <w:rPr>
-          <w:rFonts w:ascii="Arial" w:hAnsi="Arial" w:cs="Arial"/>
-          <w:i/>
-          <w:iCs/>
-          <w:color w:val="FF0000"/>
-          <w:sz w:val="24"/>
-          <w:szCs w:val="24"/>
-        </w:rPr>
-        <w:t>Ein schwarzes Bild</w:t>
-      </w:r>
-      <w:r>
-        <w:rPr>
-          <w:rFonts w:ascii="Arial" w:hAnsi="Arial" w:cs="Arial"/>
-          <w:i/>
-          <w:iCs/>
-          <w:color w:val="FF0000"/>
-          <w:sz w:val="24"/>
-          <w:szCs w:val="24"/>
-        </w:rPr>
-        <w:t xml:space="preserve">, welches eine mittige </w:t>
-      </w:r>
-      <w:r>
-        <w:rPr>
-          <w:rFonts w:ascii="Arial" w:hAnsi="Arial" w:cs="Arial"/>
-          <w:i/>
-          <w:iCs/>
-          <w:color w:val="FF0000"/>
-          <w:sz w:val="24"/>
-          <w:szCs w:val="24"/>
-        </w:rPr>
-        <w:lastRenderedPageBreak/>
-        <w:t xml:space="preserve">Aussparung besitzt, wird über den Spieler gezeichnet und folgt jedem seiner Schritte. </w:t>
-      </w:r>
-      <w:r>
-        <w:rPr>
-          <w:rFonts w:ascii="Arial" w:hAnsi="Arial" w:cs="Arial"/>
-          <w:i/>
-          <w:iCs/>
-          <w:color w:val="FF0000"/>
-          <w:sz w:val="24"/>
-          <w:szCs w:val="24"/>
-        </w:rPr>
-        <w:t xml:space="preserve">Das Bild muss hierfür größer </w:t>
-      </w:r>
-      <w:r>
-        <w:rPr>
-          <w:rFonts w:ascii="Arial" w:hAnsi="Arial" w:cs="Arial"/>
-          <w:i/>
-          <w:iCs/>
-          <w:color w:val="FF0000"/>
-          <w:sz w:val="24"/>
-          <w:szCs w:val="24"/>
-        </w:rPr>
-        <w:t>als das Spielfenster sein und die Aussparung über dem Spieler liegen.</w:t>
+          <w:sz w:val="24"/>
+          <w:szCs w:val="24"/>
+        </w:rPr>
+        <w:t>as Resultat dieses Austauschs ist in 3.4 aufzufinden.</w:t>
       </w:r>
     </w:p>
     <w:p>
@@ -4057,6 +3900,7 @@
           <w:sz w:val="28"/>
           <w:szCs w:val="28"/>
         </w:rPr>
+        <w:lastRenderedPageBreak/>
         <w:t>Graphisch</w:t>
       </w:r>
     </w:p>

</xml_diff>